<commit_message>
html files in recepies
</commit_message>
<xml_diff>
--- a/recepies/R-10 ) Baked Parsnip and Carrot Peel Chips.docx
+++ b/recepies/R-10 ) Baked Parsnip and Carrot Peel Chips.docx
@@ -73,30 +73,21 @@
           <w:sz w:val="28"/>
           <w:szCs w:val="28"/>
         </w:rPr>
-        <w:t xml:space="preserve">Carrot peelings Parsnip peelings (optional) Olive </w:t>
-      </w:r>
-      <w:proofErr w:type="spellStart"/>
-      <w:r>
-        <w:rPr>
-          <w:sz w:val="28"/>
-          <w:szCs w:val="28"/>
-        </w:rPr>
-        <w:t>OIl</w:t>
-      </w:r>
-      <w:proofErr w:type="spellEnd"/>
-      <w:r>
-        <w:rPr>
-          <w:sz w:val="28"/>
-          <w:szCs w:val="28"/>
-        </w:rPr>
-        <w:t xml:space="preserve"> Spices of choice</w:t>
-      </w:r>
-      <w:r>
-        <w:rPr>
-          <w:sz w:val="28"/>
-          <w:szCs w:val="28"/>
-        </w:rPr>
-        <w:t>.</w:t>
+        <w:t>Carrot peelings Pars</w:t>
+      </w:r>
+      <w:r>
+        <w:rPr>
+          <w:sz w:val="28"/>
+          <w:szCs w:val="28"/>
+        </w:rPr>
+        <w:t>nip peelings (optional) Olive Oi</w:t>
+      </w:r>
+      <w:r>
+        <w:rPr>
+          <w:sz w:val="28"/>
+          <w:szCs w:val="28"/>
+        </w:rPr>
+        <w:t>l Spices of choice.</w:t>
       </w:r>
     </w:p>
     <w:p>
@@ -131,6 +122,7 @@
           <w:szCs w:val="28"/>
         </w:rPr>
       </w:pPr>
+      <w:bookmarkStart w:id="0" w:name="_GoBack"/>
       <w:r>
         <w:rPr>
           <w:sz w:val="28"/>
@@ -270,6 +262,7 @@
         <w:t>.</w:t>
       </w:r>
     </w:p>
+    <w:bookmarkEnd w:id="0"/>
     <w:p>
       <w:pPr>
         <w:pStyle w:val="Default"/>
@@ -319,8 +312,6 @@
           </wp:inline>
         </w:drawing>
       </w:r>
-      <w:bookmarkStart w:id="0" w:name="_GoBack"/>
-      <w:bookmarkEnd w:id="0"/>
     </w:p>
     <w:sectPr>
       <w:pgSz w:w="11906" w:h="16838"/>

</xml_diff>